<commit_message>
Almost forgot to add GitHub link into CA1 report
</commit_message>
<xml_diff>
--- a/CA1_sba23021_Report.docx
+++ b/CA1_sba23021_Report.docx
@@ -161,6 +161,105 @@
         </w:rPr>
         <w:t>sba23021</w:t>
       </w:r>
+    </w:p>
+    <w:p>
+      <w:pPr>
+        <w:pBdr>
+          <w:top w:val="nil"/>
+          <w:left w:val="nil"/>
+          <w:bottom w:val="nil"/>
+          <w:right w:val="nil"/>
+          <w:between w:val="nil"/>
+        </w:pBdr>
+        <w:overflowPunct w:val="0"/>
+        <w:autoSpaceDE w:val="0"/>
+        <w:autoSpaceDN w:val="0"/>
+        <w:adjustRightInd w:val="0"/>
+        <w:spacing w:after="80" w:line="240" w:lineRule="auto"/>
+        <w:jc w:val="both"/>
+        <w:textAlignment w:val="baseline"/>
+        <w:rPr>
+          <w:rFonts w:ascii="Arial" w:eastAsia="Arial" w:hAnsi="Arial" w:cs="Arial"/>
+          <w:color w:val="000000"/>
+          <w:sz w:val="24"/>
+          <w:szCs w:val="24"/>
+        </w:rPr>
+      </w:pPr>
+      <w:r>
+        <w:rPr>
+          <w:rFonts w:ascii="Arial" w:eastAsia="Arial" w:hAnsi="Arial" w:cs="Arial"/>
+          <w:color w:val="000000"/>
+          <w:sz w:val="24"/>
+          <w:szCs w:val="24"/>
+        </w:rPr>
+        <w:t>GitHub Link</w:t>
+      </w:r>
+      <w:r>
+        <w:rPr>
+          <w:rFonts w:ascii="Arial" w:eastAsia="Arial" w:hAnsi="Arial" w:cs="Arial"/>
+          <w:color w:val="000000"/>
+          <w:sz w:val="24"/>
+          <w:szCs w:val="24"/>
+        </w:rPr>
+        <w:t xml:space="preserve">: </w:t>
+      </w:r>
+    </w:p>
+    <w:p>
+      <w:pPr>
+        <w:pBdr>
+          <w:top w:val="nil"/>
+          <w:left w:val="nil"/>
+          <w:bottom w:val="nil"/>
+          <w:right w:val="nil"/>
+          <w:between w:val="nil"/>
+        </w:pBdr>
+        <w:overflowPunct w:val="0"/>
+        <w:autoSpaceDE w:val="0"/>
+        <w:autoSpaceDN w:val="0"/>
+        <w:adjustRightInd w:val="0"/>
+        <w:spacing w:after="80" w:line="240" w:lineRule="auto"/>
+        <w:jc w:val="both"/>
+        <w:textAlignment w:val="baseline"/>
+        <w:rPr>
+          <w:rFonts w:ascii="Arial" w:eastAsia="Arial" w:hAnsi="Arial" w:cs="Arial"/>
+          <w:color w:val="000000"/>
+          <w:sz w:val="24"/>
+          <w:szCs w:val="24"/>
+        </w:rPr>
+      </w:pPr>
+      <w:r>
+        <w:rPr>
+          <w:rFonts w:ascii="Arial" w:eastAsia="Arial" w:hAnsi="Arial" w:cs="Arial"/>
+          <w:color w:val="000000"/>
+          <w:sz w:val="24"/>
+          <w:szCs w:val="24"/>
+        </w:rPr>
+        <w:t>https://github.com/JoseRicoCct/CA1_Integrated_Assesment_MSc_Data_Analytics_CCT_Semester_1.git</w:t>
+      </w:r>
+    </w:p>
+    <w:p>
+      <w:pPr>
+        <w:pBdr>
+          <w:top w:val="nil"/>
+          <w:left w:val="nil"/>
+          <w:bottom w:val="nil"/>
+          <w:right w:val="nil"/>
+          <w:between w:val="nil"/>
+        </w:pBdr>
+        <w:overflowPunct w:val="0"/>
+        <w:autoSpaceDE w:val="0"/>
+        <w:autoSpaceDN w:val="0"/>
+        <w:adjustRightInd w:val="0"/>
+        <w:spacing w:after="80" w:line="240" w:lineRule="auto"/>
+        <w:jc w:val="both"/>
+        <w:textAlignment w:val="baseline"/>
+        <w:rPr>
+          <w:rFonts w:ascii="Arial" w:eastAsia="Arial" w:hAnsi="Arial" w:cs="Arial"/>
+          <w:color w:val="000000"/>
+          <w:sz w:val="24"/>
+          <w:szCs w:val="24"/>
+        </w:rPr>
+      </w:pPr>
     </w:p>
     <w:p/>
     <w:p/>
@@ -425,7 +524,6 @@
           <w:u w:val="none"/>
           <w:lang w:val="en-US"/>
         </w:rPr>
-        <w:lastRenderedPageBreak/>
         <w:t>Abstract</w:t>
       </w:r>
       <w:bookmarkEnd w:id="0"/>
@@ -571,27 +669,7 @@
           <w:sz w:val="24"/>
           <w:szCs w:val="24"/>
         </w:rPr>
-        <w:t xml:space="preserve">shaping demographics, the Republic of Ireland has seen </w:t>
-      </w:r>
-      <w:proofErr w:type="gramStart"/>
-      <w:r>
-        <w:rPr>
-          <w:rFonts w:ascii="Times New Roman" w:hAnsi="Times New Roman" w:cs="Times New Roman"/>
-          <w:i/>
-          <w:sz w:val="24"/>
-          <w:szCs w:val="24"/>
-        </w:rPr>
-        <w:t>in</w:t>
-      </w:r>
-      <w:proofErr w:type="gramEnd"/>
-      <w:r>
-        <w:rPr>
-          <w:rFonts w:ascii="Times New Roman" w:hAnsi="Times New Roman" w:cs="Times New Roman"/>
-          <w:i/>
-          <w:sz w:val="24"/>
-          <w:szCs w:val="24"/>
-        </w:rPr>
-        <w:t xml:space="preserve"> many occasions the two sides of the coin, its people </w:t>
+        <w:t xml:space="preserve">shaping demographics, the Republic of Ireland has seen in many occasions the two sides of the coin, its people </w:t>
       </w:r>
       <w:r>
         <w:rPr>
@@ -6700,19 +6778,8 @@
           <w:szCs w:val="24"/>
           <w:lang w:val="en-US"/>
         </w:rPr>
-        <w:t xml:space="preserve">Emigration grouped stacked </w:t>
-      </w:r>
-      <w:proofErr w:type="gramStart"/>
-      <w:r>
-        <w:rPr>
-          <w:rFonts w:ascii="Times New Roman" w:hAnsi="Times New Roman" w:cs="Times New Roman"/>
-          <w:sz w:val="24"/>
-          <w:szCs w:val="24"/>
-          <w:lang w:val="en-US"/>
-        </w:rPr>
-        <w:t>bar</w:t>
-      </w:r>
-      <w:proofErr w:type="gramEnd"/>
+        <w:t>Emigration grouped stacked bar</w:t>
+      </w:r>
     </w:p>
     <w:p>
       <w:pPr>
@@ -6915,19 +6982,8 @@
           <w:szCs w:val="24"/>
           <w:lang w:val="en-US"/>
         </w:rPr>
-        <w:t xml:space="preserve">Immigrants grouped stacked </w:t>
-      </w:r>
-      <w:proofErr w:type="gramStart"/>
-      <w:r>
-        <w:rPr>
-          <w:rFonts w:ascii="Times New Roman" w:hAnsi="Times New Roman" w:cs="Times New Roman"/>
-          <w:sz w:val="24"/>
-          <w:szCs w:val="24"/>
-          <w:lang w:val="en-US"/>
-        </w:rPr>
-        <w:t>bar</w:t>
-      </w:r>
-      <w:proofErr w:type="gramEnd"/>
+        <w:t>Immigrants grouped stacked bar</w:t>
+      </w:r>
     </w:p>
     <w:p>
       <w:pPr>
@@ -7035,27 +7091,7 @@
           <w:szCs w:val="24"/>
           <w:lang w:val="en-US"/>
         </w:rPr>
-        <w:t xml:space="preserve">Bulgaria, Czech Republic, Estonia, Croatia, Cyprus, Latvia, Lithuania, Hungary, Malta, Poland, Romania, </w:t>
-      </w:r>
-      <w:proofErr w:type="gramStart"/>
-      <w:r>
-        <w:rPr>
-          <w:rFonts w:ascii="Times New Roman" w:hAnsi="Times New Roman" w:cs="Times New Roman"/>
-          <w:sz w:val="24"/>
-          <w:szCs w:val="24"/>
-          <w:lang w:val="en-US"/>
-        </w:rPr>
-        <w:t>Slovenia</w:t>
-      </w:r>
-      <w:proofErr w:type="gramEnd"/>
-      <w:r>
-        <w:rPr>
-          <w:rFonts w:ascii="Times New Roman" w:hAnsi="Times New Roman" w:cs="Times New Roman"/>
-          <w:sz w:val="24"/>
-          <w:szCs w:val="24"/>
-          <w:lang w:val="en-US"/>
-        </w:rPr>
-        <w:t xml:space="preserve"> and Slovakia</w:t>
+        <w:t>Bulgaria, Czech Republic, Estonia, Croatia, Cyprus, Latvia, Lithuania, Hungary, Malta, Poland, Romania, Slovenia and Slovakia</w:t>
       </w:r>
       <w:r>
         <w:rPr>
@@ -7204,7 +7240,6 @@
         <w:br/>
         <w:t xml:space="preserve">Starting with </w:t>
       </w:r>
-      <w:proofErr w:type="gramStart"/>
       <w:r>
         <w:rPr>
           <w:rFonts w:ascii="Times New Roman" w:hAnsi="Times New Roman" w:cs="Times New Roman"/>
@@ -7216,7 +7251,6 @@
         </w:rPr>
         <w:t>emigrants</w:t>
       </w:r>
-      <w:proofErr w:type="gramEnd"/>
       <w:r>
         <w:rPr>
           <w:rFonts w:ascii="Times New Roman" w:hAnsi="Times New Roman" w:cs="Times New Roman"/>
@@ -8243,7 +8277,6 @@
         <w:t xml:space="preserve">Edward </w:t>
       </w:r>
       <w:proofErr w:type="spellStart"/>
-      <w:proofErr w:type="gramStart"/>
       <w:r>
         <w:rPr>
           <w:rFonts w:ascii="Times New Roman" w:hAnsi="Times New Roman" w:cs="Times New Roman"/>
@@ -8255,7 +8288,6 @@
         <w:t>R.Tufte</w:t>
       </w:r>
       <w:proofErr w:type="spellEnd"/>
-      <w:proofErr w:type="gramEnd"/>
       <w:r>
         <w:rPr>
           <w:rFonts w:ascii="Times New Roman" w:hAnsi="Times New Roman" w:cs="Times New Roman"/>
@@ -8727,7 +8759,6 @@
         </w:rPr>
         <w:t xml:space="preserve">Starting in 1926 with an average age of 30.65 and a standard deviation of 21.66 all the way to 2023 with average age of 38.62 and standard deviation of 22.80. This is how years are distributed around the mean for this given period. Please note that </w:t>
       </w:r>
-      <w:proofErr w:type="gramStart"/>
       <w:r>
         <w:rPr>
           <w:rFonts w:ascii="Times New Roman" w:hAnsi="Times New Roman" w:cs="Times New Roman"/>
@@ -8737,19 +8768,7 @@
           <w:szCs w:val="24"/>
           <w:lang w:val="en-US"/>
         </w:rPr>
-        <w:t>“.describe</w:t>
-      </w:r>
-      <w:proofErr w:type="gramEnd"/>
-      <w:r>
-        <w:rPr>
-          <w:rFonts w:ascii="Times New Roman" w:hAnsi="Times New Roman" w:cs="Times New Roman"/>
-          <w:i/>
-          <w:iCs/>
-          <w:sz w:val="24"/>
-          <w:szCs w:val="24"/>
-          <w:lang w:val="en-US"/>
-        </w:rPr>
-        <w:t xml:space="preserve">()” </w:t>
+        <w:t xml:space="preserve">“.describe()” </w:t>
       </w:r>
       <w:r>
         <w:rPr>
@@ -11732,27 +11751,7 @@
           <w:szCs w:val="24"/>
           <w:lang w:val="en-US"/>
         </w:rPr>
-        <w:t xml:space="preserve">n the other </w:t>
-      </w:r>
-      <w:proofErr w:type="gramStart"/>
-      <w:r>
-        <w:rPr>
-          <w:rFonts w:ascii="Times New Roman" w:hAnsi="Times New Roman" w:cs="Times New Roman"/>
-          <w:sz w:val="24"/>
-          <w:szCs w:val="24"/>
-          <w:lang w:val="en-US"/>
-        </w:rPr>
-        <w:t>hand</w:t>
-      </w:r>
-      <w:proofErr w:type="gramEnd"/>
-      <w:r>
-        <w:rPr>
-          <w:rFonts w:ascii="Times New Roman" w:hAnsi="Times New Roman" w:cs="Times New Roman"/>
-          <w:sz w:val="24"/>
-          <w:szCs w:val="24"/>
-          <w:lang w:val="en-US"/>
-        </w:rPr>
-        <w:t xml:space="preserve"> if we look at Poisson distribution, we have the mean as our parameter commonly denoted by </w:t>
+        <w:t xml:space="preserve">n the other hand if we look at Poisson distribution, we have the mean as our parameter commonly denoted by </w:t>
       </w:r>
       <w:r>
         <w:rPr>
@@ -12058,7 +12057,6 @@
         </w:rPr>
         <w:t xml:space="preserve">We can see that </w:t>
       </w:r>
-      <w:proofErr w:type="gramStart"/>
       <w:r>
         <w:rPr>
           <w:rFonts w:ascii="Times New Roman" w:hAnsi="Times New Roman" w:cs="Times New Roman"/>
@@ -12068,19 +12066,7 @@
           <w:szCs w:val="24"/>
           <w:lang w:val="en-US"/>
         </w:rPr>
-        <w:t>P(</w:t>
-      </w:r>
-      <w:proofErr w:type="gramEnd"/>
-      <w:r>
-        <w:rPr>
-          <w:rFonts w:ascii="Times New Roman" w:hAnsi="Times New Roman" w:cs="Times New Roman"/>
-          <w:i/>
-          <w:iCs/>
-          <w:sz w:val="24"/>
-          <w:szCs w:val="24"/>
-          <w:lang w:val="en-US"/>
-        </w:rPr>
-        <w:t>X ≤ 12)</w:t>
+        <w:t>P(X ≤ 12)</w:t>
       </w:r>
       <w:r>
         <w:rPr>
@@ -12559,27 +12545,7 @@
           <w:szCs w:val="24"/>
           <w:lang w:val="en-US"/>
         </w:rPr>
-        <w:t xml:space="preserve">Mean, median, and mode </w:t>
-      </w:r>
-      <w:proofErr w:type="gramStart"/>
-      <w:r>
-        <w:rPr>
-          <w:rFonts w:ascii="Times New Roman" w:hAnsi="Times New Roman" w:cs="Times New Roman"/>
-          <w:sz w:val="24"/>
-          <w:szCs w:val="24"/>
-          <w:lang w:val="en-US"/>
-        </w:rPr>
-        <w:t>are</w:t>
-      </w:r>
-      <w:proofErr w:type="gramEnd"/>
-      <w:r>
-        <w:rPr>
-          <w:rFonts w:ascii="Times New Roman" w:hAnsi="Times New Roman" w:cs="Times New Roman"/>
-          <w:sz w:val="24"/>
-          <w:szCs w:val="24"/>
-          <w:lang w:val="en-US"/>
-        </w:rPr>
-        <w:t xml:space="preserve"> equal. Mean is zero and standard deviation is one.</w:t>
+        <w:t>Mean, median, and mode are equal. Mean is zero and standard deviation is one.</w:t>
       </w:r>
     </w:p>
     <w:p>
@@ -14351,27 +14317,7 @@
           <w:szCs w:val="24"/>
           <w:lang w:val="en-US"/>
         </w:rPr>
-        <w:t xml:space="preserve">management framework CRISP-DM, </w:t>
-      </w:r>
-      <w:proofErr w:type="gramStart"/>
-      <w:r>
-        <w:rPr>
-          <w:rFonts w:ascii="Arial" w:hAnsi="Arial" w:cs="Arial"/>
-          <w:sz w:val="24"/>
-          <w:szCs w:val="24"/>
-          <w:lang w:val="en-US"/>
-        </w:rPr>
-        <w:t>KDD</w:t>
-      </w:r>
-      <w:proofErr w:type="gramEnd"/>
-      <w:r>
-        <w:rPr>
-          <w:rFonts w:ascii="Arial" w:hAnsi="Arial" w:cs="Arial"/>
-          <w:sz w:val="24"/>
-          <w:szCs w:val="24"/>
-          <w:lang w:val="en-US"/>
-        </w:rPr>
-        <w:t xml:space="preserve"> and SEMMA. Supervised, unsupervised, or semi-supervised machine learning technique</w:t>
+        <w:t>management framework CRISP-DM, KDD and SEMMA. Supervised, unsupervised, or semi-supervised machine learning technique</w:t>
       </w:r>
       <w:r>
         <w:rPr>
@@ -14718,27 +14664,7 @@
           <w:szCs w:val="24"/>
           <w:lang w:val="en-US"/>
         </w:rPr>
-        <w:t xml:space="preserve">SEMMA entails five steps, sample, explore, modify, </w:t>
-      </w:r>
-      <w:proofErr w:type="gramStart"/>
-      <w:r>
-        <w:rPr>
-          <w:rFonts w:ascii="Times New Roman" w:hAnsi="Times New Roman" w:cs="Times New Roman"/>
-          <w:sz w:val="24"/>
-          <w:szCs w:val="24"/>
-          <w:lang w:val="en-US"/>
-        </w:rPr>
-        <w:t>model</w:t>
-      </w:r>
-      <w:proofErr w:type="gramEnd"/>
-      <w:r>
-        <w:rPr>
-          <w:rFonts w:ascii="Times New Roman" w:hAnsi="Times New Roman" w:cs="Times New Roman"/>
-          <w:sz w:val="24"/>
-          <w:szCs w:val="24"/>
-          <w:lang w:val="en-US"/>
-        </w:rPr>
-        <w:t xml:space="preserve"> and assess. This method has been used for Crime Prediction and conducted using article neural networks machine learning concept (</w:t>
+        <w:t>SEMMA entails five steps, sample, explore, modify, model and assess. This method has been used for Crime Prediction and conducted using article neural networks machine learning concept (</w:t>
       </w:r>
       <w:proofErr w:type="spellStart"/>
       <w:r>
@@ -15122,20 +15048,9 @@
           <w:szCs w:val="24"/>
         </w:rPr>
         <w:lastRenderedPageBreak/>
-        <w:t xml:space="preserve">Results of ML models </w:t>
-      </w:r>
-      <w:proofErr w:type="gramStart"/>
-      <w:r>
-        <w:rPr>
-          <w:rFonts w:ascii="Arial" w:hAnsi="Arial" w:cs="Arial"/>
-          <w:color w:val="auto"/>
-          <w:sz w:val="24"/>
-          <w:szCs w:val="24"/>
-        </w:rPr>
-        <w:t>selected</w:t>
+        <w:t>Results of ML models selected</w:t>
       </w:r>
       <w:bookmarkEnd w:id="29"/>
-      <w:proofErr w:type="gramEnd"/>
     </w:p>
     <w:p>
       <w:pPr>
@@ -15296,31 +15211,7 @@
           <w:szCs w:val="24"/>
           <w:lang w:val="en-US"/>
         </w:rPr>
-        <w:t>“Female”</w:t>
-      </w:r>
-      <w:proofErr w:type="gramStart"/>
-      <w:r>
-        <w:rPr>
-          <w:rFonts w:ascii="Times New Roman" w:hAnsi="Times New Roman" w:cs="Times New Roman"/>
-          <w:i/>
-          <w:iCs/>
-          <w:sz w:val="24"/>
-          <w:szCs w:val="24"/>
-          <w:lang w:val="en-US"/>
-        </w:rPr>
-        <w:t>/”Male</w:t>
-      </w:r>
-      <w:proofErr w:type="gramEnd"/>
-      <w:r>
-        <w:rPr>
-          <w:rFonts w:ascii="Times New Roman" w:hAnsi="Times New Roman" w:cs="Times New Roman"/>
-          <w:i/>
-          <w:iCs/>
-          <w:sz w:val="24"/>
-          <w:szCs w:val="24"/>
-          <w:lang w:val="en-US"/>
-        </w:rPr>
-        <w:t>”</w:t>
+        <w:t>“Female”/”Male”</w:t>
       </w:r>
       <w:r>
         <w:rPr>
@@ -17863,19 +17754,8 @@
           <w:szCs w:val="24"/>
           <w:lang w:val="en-US"/>
         </w:rPr>
-        <w:t xml:space="preserve"> ML models result </w:t>
-      </w:r>
-      <w:proofErr w:type="gramStart"/>
-      <w:r>
-        <w:rPr>
-          <w:rFonts w:ascii="Times New Roman" w:hAnsi="Times New Roman" w:cs="Times New Roman"/>
-          <w:sz w:val="24"/>
-          <w:szCs w:val="24"/>
-          <w:lang w:val="en-US"/>
-        </w:rPr>
-        <w:t>table</w:t>
-      </w:r>
-      <w:proofErr w:type="gramEnd"/>
+        <w:t xml:space="preserve"> ML models result table</w:t>
+      </w:r>
     </w:p>
     <w:p>
       <w:pPr>
@@ -17949,27 +17829,7 @@
           <w:szCs w:val="24"/>
           <w:lang w:val="en-US"/>
         </w:rPr>
-        <w:t xml:space="preserve">Figure 55: ML </w:t>
-      </w:r>
-      <w:proofErr w:type="gramStart"/>
-      <w:r>
-        <w:rPr>
-          <w:rFonts w:ascii="Times New Roman" w:hAnsi="Times New Roman" w:cs="Times New Roman"/>
-          <w:sz w:val="24"/>
-          <w:szCs w:val="24"/>
-          <w:lang w:val="en-US"/>
-        </w:rPr>
-        <w:t>models</w:t>
-      </w:r>
-      <w:proofErr w:type="gramEnd"/>
-      <w:r>
-        <w:rPr>
-          <w:rFonts w:ascii="Times New Roman" w:hAnsi="Times New Roman" w:cs="Times New Roman"/>
-          <w:sz w:val="24"/>
-          <w:szCs w:val="24"/>
-          <w:lang w:val="en-US"/>
-        </w:rPr>
-        <w:t xml:space="preserve"> plot</w:t>
+        <w:t>Figure 55: ML models plot</w:t>
       </w:r>
     </w:p>
     <w:p>
@@ -18021,27 +17881,7 @@
           <w:szCs w:val="24"/>
           <w:lang w:val="en-US"/>
         </w:rPr>
-        <w:t xml:space="preserve"> a significant amount of time understanding the behavior of ML models selected. </w:t>
-      </w:r>
-      <w:proofErr w:type="gramStart"/>
-      <w:r>
-        <w:rPr>
-          <w:rFonts w:ascii="Times New Roman" w:hAnsi="Times New Roman" w:cs="Times New Roman"/>
-          <w:sz w:val="24"/>
-          <w:szCs w:val="24"/>
-          <w:lang w:val="en-US"/>
-        </w:rPr>
-        <w:t>Additionally</w:t>
-      </w:r>
-      <w:proofErr w:type="gramEnd"/>
-      <w:r>
-        <w:rPr>
-          <w:rFonts w:ascii="Times New Roman" w:hAnsi="Times New Roman" w:cs="Times New Roman"/>
-          <w:sz w:val="24"/>
-          <w:szCs w:val="24"/>
-          <w:lang w:val="en-US"/>
-        </w:rPr>
-        <w:t xml:space="preserve"> data preparation is highly time consuming, rolling out the models was the easy part.</w:t>
+        <w:t xml:space="preserve"> a significant amount of time understanding the behavior of ML models selected. Additionally data preparation is highly time consuming, rolling out the models was the easy part.</w:t>
       </w:r>
     </w:p>
     <w:p>
@@ -18415,20 +18255,9 @@
           <w:sz w:val="24"/>
           <w:szCs w:val="24"/>
         </w:rPr>
-        <w:t xml:space="preserve">Programming paradigms </w:t>
-      </w:r>
-      <w:proofErr w:type="gramStart"/>
-      <w:r>
-        <w:rPr>
-          <w:rFonts w:ascii="Arial" w:hAnsi="Arial" w:cs="Arial"/>
-          <w:color w:val="auto"/>
-          <w:sz w:val="24"/>
-          <w:szCs w:val="24"/>
-        </w:rPr>
-        <w:t>used</w:t>
+        <w:t>Programming paradigms used</w:t>
       </w:r>
       <w:bookmarkEnd w:id="32"/>
-      <w:proofErr w:type="gramEnd"/>
     </w:p>
     <w:p>
       <w:pPr>
@@ -18539,7 +18368,7 @@
           <w:sz w:val="24"/>
           <w:szCs w:val="24"/>
         </w:rPr>
-        <w:t>“</w:t>
+        <w:t>“CA1_Code_sba23021”</w:t>
       </w:r>
       <w:r>
         <w:rPr>
@@ -18549,7 +18378,15 @@
           <w:sz w:val="24"/>
           <w:szCs w:val="24"/>
         </w:rPr>
-        <w:t>CA1_Code_sba23021</w:t>
+        <w:t>.</w:t>
+      </w:r>
+      <w:r>
+        <w:rPr>
+          <w:rFonts w:ascii="Times New Roman" w:hAnsi="Times New Roman" w:cs="Times New Roman"/>
+          <w:sz w:val="24"/>
+          <w:szCs w:val="24"/>
+        </w:rPr>
+        <w:t xml:space="preserve"> Here we have a function called </w:t>
       </w:r>
       <w:r>
         <w:rPr>
@@ -18559,8 +18396,9 @@
           <w:sz w:val="24"/>
           <w:szCs w:val="24"/>
         </w:rPr>
-        <w:t>”</w:t>
-      </w:r>
+        <w:t>“</w:t>
+      </w:r>
+      <w:proofErr w:type="spellStart"/>
       <w:r>
         <w:rPr>
           <w:rFonts w:ascii="Times New Roman" w:hAnsi="Times New Roman" w:cs="Times New Roman"/>
@@ -18569,16 +18407,9 @@
           <w:sz w:val="24"/>
           <w:szCs w:val="24"/>
         </w:rPr>
-        <w:t>.</w:t>
-      </w:r>
-      <w:r>
-        <w:rPr>
-          <w:rFonts w:ascii="Times New Roman" w:hAnsi="Times New Roman" w:cs="Times New Roman"/>
-          <w:sz w:val="24"/>
-          <w:szCs w:val="24"/>
-        </w:rPr>
-        <w:t xml:space="preserve"> Here we have a function called </w:t>
-      </w:r>
+        <w:t>age_avg</w:t>
+      </w:r>
+      <w:proofErr w:type="spellEnd"/>
       <w:r>
         <w:rPr>
           <w:rFonts w:ascii="Times New Roman" w:hAnsi="Times New Roman" w:cs="Times New Roman"/>
@@ -18587,9 +18418,16 @@
           <w:sz w:val="24"/>
           <w:szCs w:val="24"/>
         </w:rPr>
-        <w:t>“</w:t>
-      </w:r>
-      <w:proofErr w:type="spellStart"/>
+        <w:t>”</w:t>
+      </w:r>
+      <w:r>
+        <w:rPr>
+          <w:rFonts w:ascii="Times New Roman" w:hAnsi="Times New Roman" w:cs="Times New Roman"/>
+          <w:sz w:val="24"/>
+          <w:szCs w:val="24"/>
+        </w:rPr>
+        <w:t xml:space="preserve">, and what it does is to calculate yearly age average for the population of the Republic of Ireland, the code is appropriately commented there. I have also defined other functions, for example cell 34 </w:t>
+      </w:r>
       <w:r>
         <w:rPr>
           <w:rFonts w:ascii="Times New Roman" w:hAnsi="Times New Roman" w:cs="Times New Roman"/>
@@ -18598,56 +18436,7 @@
           <w:sz w:val="24"/>
           <w:szCs w:val="24"/>
         </w:rPr>
-        <w:t>age_avg</w:t>
-      </w:r>
-      <w:proofErr w:type="spellEnd"/>
-      <w:r>
-        <w:rPr>
-          <w:rFonts w:ascii="Times New Roman" w:hAnsi="Times New Roman" w:cs="Times New Roman"/>
-          <w:i/>
-          <w:iCs/>
-          <w:sz w:val="24"/>
-          <w:szCs w:val="24"/>
-        </w:rPr>
-        <w:t>”</w:t>
-      </w:r>
-      <w:r>
-        <w:rPr>
-          <w:rFonts w:ascii="Times New Roman" w:hAnsi="Times New Roman" w:cs="Times New Roman"/>
-          <w:sz w:val="24"/>
-          <w:szCs w:val="24"/>
-        </w:rPr>
-        <w:t xml:space="preserve">, and what it does is to calculate yearly age average for the population of the Republic of Ireland, the code is appropriately commented there. I have also defined other functions, for example cell 34 </w:t>
-      </w:r>
-      <w:r>
-        <w:rPr>
-          <w:rFonts w:ascii="Times New Roman" w:hAnsi="Times New Roman" w:cs="Times New Roman"/>
-          <w:i/>
-          <w:iCs/>
-          <w:sz w:val="24"/>
-          <w:szCs w:val="24"/>
-        </w:rPr>
-        <w:t>“</w:t>
-      </w:r>
-      <w:r>
-        <w:rPr>
-          <w:rFonts w:ascii="Times New Roman" w:hAnsi="Times New Roman" w:cs="Times New Roman"/>
-          <w:i/>
-          <w:iCs/>
-          <w:sz w:val="24"/>
-          <w:szCs w:val="24"/>
-        </w:rPr>
-        <w:t>group_age_by_5_years</w:t>
-      </w:r>
-      <w:r>
-        <w:rPr>
-          <w:rFonts w:ascii="Times New Roman" w:hAnsi="Times New Roman" w:cs="Times New Roman"/>
-          <w:i/>
-          <w:iCs/>
-          <w:sz w:val="24"/>
-          <w:szCs w:val="24"/>
-        </w:rPr>
-        <w:t>”</w:t>
+        <w:t>“group_age_by_5_years”</w:t>
       </w:r>
       <w:r>
         <w:rPr>
@@ -18997,17 +18786,12 @@
         <w:t xml:space="preserve">, 44(1), pp.19–45. </w:t>
       </w:r>
       <w:proofErr w:type="spellStart"/>
-      <w:proofErr w:type="gramStart"/>
       <w:r>
         <w:t>doi:https</w:t>
       </w:r>
       <w:proofErr w:type="spellEnd"/>
       <w:r>
-        <w:t>://doi.org/10.1177/0332489317735410</w:t>
-      </w:r>
-      <w:proofErr w:type="gramEnd"/>
-      <w:r>
-        <w:t>.</w:t>
+        <w:t>://doi.org/10.1177/0332489317735410.</w:t>
       </w:r>
     </w:p>
     <w:p>
@@ -19236,17 +19020,12 @@
         <w:t xml:space="preserve">, [online] (40-2), pp.45–60. </w:t>
       </w:r>
       <w:proofErr w:type="spellStart"/>
-      <w:proofErr w:type="gramStart"/>
       <w:r>
         <w:t>doi:https</w:t>
       </w:r>
       <w:proofErr w:type="spellEnd"/>
       <w:r>
-        <w:t>://doi.org/10.4000/etudesirlandaises.4733</w:t>
-      </w:r>
-      <w:proofErr w:type="gramEnd"/>
-      <w:r>
-        <w:t>.</w:t>
+        <w:t>://doi.org/10.4000/etudesirlandaises.4733.</w:t>
       </w:r>
     </w:p>
     <w:p>
@@ -19473,17 +19252,12 @@
         <w:t xml:space="preserve">. </w:t>
       </w:r>
       <w:proofErr w:type="spellStart"/>
-      <w:proofErr w:type="gramStart"/>
       <w:r>
         <w:t>doi:https</w:t>
       </w:r>
       <w:proofErr w:type="spellEnd"/>
       <w:r>
-        <w:t>://doi.org/10.15185/izawol.164</w:t>
-      </w:r>
-      <w:proofErr w:type="gramEnd"/>
-      <w:r>
-        <w:t>.</w:t>
+        <w:t>://doi.org/10.15185/izawol.164.</w:t>
       </w:r>
     </w:p>
     <w:p>
@@ -19507,23 +19281,7 @@
           <w:i/>
           <w:iCs/>
         </w:rPr>
-        <w:t xml:space="preserve">What Is Boxplot | Box </w:t>
-      </w:r>
-      <w:proofErr w:type="gramStart"/>
-      <w:r>
-        <w:rPr>
-          <w:i/>
-          <w:iCs/>
-        </w:rPr>
-        <w:t>And</w:t>
-      </w:r>
-      <w:proofErr w:type="gramEnd"/>
-      <w:r>
-        <w:rPr>
-          <w:i/>
-          <w:iCs/>
-        </w:rPr>
-        <w:t xml:space="preserve"> Whisker Plot | 5 Advantages Of Boxplot | Create Boxplot In Excel &amp; R - </w:t>
+        <w:t xml:space="preserve">What Is Boxplot | Box And Whisker Plot | 5 Advantages Of Boxplot | Create Boxplot In Excel &amp; R - </w:t>
       </w:r>
       <w:proofErr w:type="spellStart"/>
       <w:r>
@@ -19695,17 +19453,12 @@
         <w:t xml:space="preserve">, [online] 22(1), pp.67–72. </w:t>
       </w:r>
       <w:proofErr w:type="spellStart"/>
-      <w:proofErr w:type="gramStart"/>
       <w:r>
         <w:t>doi:https</w:t>
       </w:r>
       <w:proofErr w:type="spellEnd"/>
       <w:r>
-        <w:t>://doi.org/10.4103%2Faca.ACA_157_18</w:t>
-      </w:r>
-      <w:proofErr w:type="gramEnd"/>
-      <w:r>
-        <w:t>.</w:t>
+        <w:t>://doi.org/10.4103%2Faca.ACA_157_18.</w:t>
       </w:r>
     </w:p>
     <w:p>
@@ -19983,31 +19736,7 @@
           <w:szCs w:val="24"/>
           <w:lang w:val="en-US"/>
         </w:rPr>
-        <w:t xml:space="preserve">What Is </w:t>
-      </w:r>
-      <w:proofErr w:type="gramStart"/>
-      <w:r>
-        <w:rPr>
-          <w:rFonts w:ascii="Times New Roman" w:hAnsi="Times New Roman" w:cs="Times New Roman"/>
-          <w:i/>
-          <w:iCs/>
-          <w:sz w:val="24"/>
-          <w:szCs w:val="24"/>
-          <w:lang w:val="en-US"/>
-        </w:rPr>
-        <w:t>A</w:t>
-      </w:r>
-      <w:proofErr w:type="gramEnd"/>
-      <w:r>
-        <w:rPr>
-          <w:rFonts w:ascii="Times New Roman" w:hAnsi="Times New Roman" w:cs="Times New Roman"/>
-          <w:i/>
-          <w:iCs/>
-          <w:sz w:val="24"/>
-          <w:szCs w:val="24"/>
-          <w:lang w:val="en-US"/>
-        </w:rPr>
-        <w:t xml:space="preserve"> Programming Paradigm? Data Defined.</w:t>
+        <w:t>What Is A Programming Paradigm? Data Defined.</w:t>
       </w:r>
       <w:r>
         <w:rPr>
@@ -20094,23 +19823,7 @@
           <w:i/>
           <w:iCs/>
         </w:rPr>
-        <w:t xml:space="preserve">Decision Tree vs. Random Forest - Which Algorithm Should </w:t>
-      </w:r>
-      <w:proofErr w:type="gramStart"/>
-      <w:r>
-        <w:rPr>
-          <w:i/>
-          <w:iCs/>
-        </w:rPr>
-        <w:t>you</w:t>
-      </w:r>
-      <w:proofErr w:type="gramEnd"/>
-      <w:r>
-        <w:rPr>
-          <w:i/>
-          <w:iCs/>
-        </w:rPr>
-        <w:t xml:space="preserve"> Use?</w:t>
+        <w:t>Decision Tree vs. Random Forest - Which Algorithm Should you Use?</w:t>
       </w:r>
       <w:r>
         <w:t xml:space="preserve"> [online] Analytics Vidhya. Available at: </w:t>

</xml_diff>